<commit_message>
Contratti cucina completi, modifiche SSD/UC
</commit_message>
<xml_diff>
--- a/UC Dettagliati/UC2 - Gestire i compiti della cucina/UC_Dettagliato_Gestire_Cucina.docx
+++ b/UC Dettagliati/UC2 - Gestire i compiti della cucina/UC_Dettagliato_Gestire_Cucina.docx
@@ -4692,7 +4692,16 @@
           <w:b/>
           <w:color w:val="1e6a39"/>
         </w:rPr>
-        <w:t xml:space="preserve">5e</w:t>
+        <w:t xml:space="preserve">5</w:t>
+      </w:r>
+      <w:r>
+        <w:rPr>
+          <w:rFonts w:ascii="Times New Roman" w:hAnsi="Times New Roman"/>
+          <w:sz w:val="36"/>
+          <w:b/>
+          <w:color w:val="1e6a39"/>
+        </w:rPr>
+        <w:t xml:space="preserve">e</w:t>
       </w:r>
     </w:p>
     <w:tbl>
@@ -4875,53 +4884,45 @@
                 <w:sz w:val="24"/>
                 <w:color w:val="000000"/>
               </w:rPr>
-              <w:t xml:space="preserve">Modifica la ricetta o preparazione realizzata </w:t>
-            </w:r>
-            <w:r>
-              <w:rPr>
-                <w:rFonts w:ascii="Segoe UI" w:hAnsi="Segoe UI"/>
-                <w:sz w:val="24"/>
-                <w:color w:val="000000"/>
-              </w:rPr>
-              <w:t xml:space="preserve">tramite</w:t>
-            </w:r>
-            <w:r>
-              <w:rPr>
-                <w:rFonts w:ascii="Segoe UI" w:hAnsi="Segoe UI"/>
-                <w:sz w:val="24"/>
-                <w:color w:val="000000"/>
-              </w:rPr>
-              <w:t xml:space="preserve"> un compito</w:t>
-            </w:r>
-          </w:p>
-        </w:tc>
-        <w:tc>
-          <w:tcPr>
-            <w:tcW w:w="3200"/>
-            <w:tcBorders>
-              <w:top w:val="single" w:sz="1" w:space="0" w:color="000000"/>
-              <w:left w:val="single" w:sz="1" w:space="0" w:color="000000"/>
-              <w:right w:val="single" w:sz="1" w:space="0" w:color="000000"/>
-              <w:bottom w:val="single" w:sz="1" w:space="0" w:color="000000"/>
-            </w:tcBorders>
-            <w:shd w:val="clear" w:color="auto" w:fill="auto"/>
-          </w:tcPr>
-          <w:p>
-            <w:pPr>
-              <w:jc w:val="left"/>
-            </w:pPr>
-          </w:p>
-          <w:p>
-            <w:pPr>
-              <w:jc w:val="left"/>
-            </w:pPr>
-            <w:r>
-              <w:rPr>
-                <w:rFonts w:ascii="Segoe UI" w:hAnsi="Segoe UI"/>
-                <w:sz w:val="24"/>
-                <w:color w:val="000000"/>
-              </w:rPr>
-              <w:t xml:space="preserve">Registra la modifica</w:t>
+              <w:t xml:space="preserve">Specifica sul foglio riepilogativo la disponibilità di certe porzioni o quantità di un preparato</w:t>
+            </w:r>
+          </w:p>
+        </w:tc>
+        <w:tc>
+          <w:tcPr>
+            <w:tcW w:w="3200"/>
+            <w:tcBorders>
+              <w:top w:val="single" w:sz="1" w:space="0" w:color="000000"/>
+              <w:left w:val="single" w:sz="1" w:space="0" w:color="000000"/>
+              <w:right w:val="single" w:sz="1" w:space="0" w:color="000000"/>
+              <w:bottom w:val="single" w:sz="1" w:space="0" w:color="000000"/>
+            </w:tcBorders>
+            <w:shd w:val="clear" w:color="auto" w:fill="auto"/>
+          </w:tcPr>
+          <w:p>
+            <w:pPr>
+              <w:jc w:val="left"/>
+            </w:pPr>
+          </w:p>
+          <w:p>
+            <w:pPr>
+              <w:jc w:val="left"/>
+            </w:pPr>
+            <w:r>
+              <w:rPr>
+                <w:rFonts w:ascii="Segoe UI" w:hAnsi="Segoe UI"/>
+                <w:sz w:val="24"/>
+                <w:color w:val="000000"/>
+              </w:rPr>
+              <w:t xml:space="preserve">Registra </w:t>
+            </w:r>
+            <w:r>
+              <w:rPr>
+                <w:rFonts w:ascii="Segoe UI" w:hAnsi="Segoe UI"/>
+                <w:sz w:val="24"/>
+                <w:color w:val="000000"/>
+              </w:rPr>
+              <w:t xml:space="preserve">la specifica</w:t>
             </w:r>
           </w:p>
         </w:tc>
@@ -4957,16 +4958,7 @@
           <w:b/>
           <w:color w:val="1e6a39"/>
         </w:rPr>
-        <w:t xml:space="preserve">5</w:t>
-      </w:r>
-      <w:r>
-        <w:rPr>
-          <w:rFonts w:ascii="Times New Roman" w:hAnsi="Times New Roman"/>
-          <w:sz w:val="36"/>
-          <w:b/>
-          <w:color w:val="1e6a39"/>
-        </w:rPr>
-        <w:t xml:space="preserve">f</w:t>
+        <w:t xml:space="preserve">5f</w:t>
       </w:r>
     </w:p>
     <w:tbl>
@@ -5111,263 +5103,6 @@
                 <w:color w:val="0c3635"/>
               </w:rPr>
               <w:t xml:space="preserve">5f</w:t>
-            </w:r>
-            <w:r>
-              <w:rPr>
-                <w:rFonts w:ascii="Segoe UI" w:hAnsi="Segoe UI"/>
-                <w:sz w:val="24"/>
-                <w:b/>
-                <w:color w:val="0c3635"/>
-              </w:rPr>
-              <w:t xml:space="preserve">.1</w:t>
-            </w:r>
-          </w:p>
-        </w:tc>
-        <w:tc>
-          <w:tcPr>
-            <w:tcW w:w="3200"/>
-            <w:tcBorders>
-              <w:top w:val="single" w:sz="1" w:space="0" w:color="000000"/>
-              <w:left w:val="single" w:sz="1" w:space="0" w:color="000000"/>
-              <w:right w:val="single" w:sz="1" w:space="0" w:color="000000"/>
-              <w:bottom w:val="single" w:sz="1" w:space="0" w:color="000000"/>
-            </w:tcBorders>
-            <w:shd w:val="clear" w:color="auto" w:fill="auto"/>
-          </w:tcPr>
-          <w:p>
-            <w:pPr>
-              <w:jc w:val="left"/>
-            </w:pPr>
-          </w:p>
-          <w:p>
-            <w:pPr>
-              <w:jc w:val="left"/>
-            </w:pPr>
-            <w:r>
-              <w:rPr>
-                <w:rFonts w:ascii="Segoe UI" w:hAnsi="Segoe UI"/>
-                <w:sz w:val="24"/>
-                <w:color w:val="000000"/>
-              </w:rPr>
-              <w:t xml:space="preserve">Specifica sul foglio riepilogativo la disponibilità di certe porzioni o quantità di un preparato</w:t>
-            </w:r>
-          </w:p>
-        </w:tc>
-        <w:tc>
-          <w:tcPr>
-            <w:tcW w:w="3200"/>
-            <w:tcBorders>
-              <w:top w:val="single" w:sz="1" w:space="0" w:color="000000"/>
-              <w:left w:val="single" w:sz="1" w:space="0" w:color="000000"/>
-              <w:right w:val="single" w:sz="1" w:space="0" w:color="000000"/>
-              <w:bottom w:val="single" w:sz="1" w:space="0" w:color="000000"/>
-            </w:tcBorders>
-            <w:shd w:val="clear" w:color="auto" w:fill="auto"/>
-          </w:tcPr>
-          <w:p>
-            <w:pPr>
-              <w:jc w:val="left"/>
-            </w:pPr>
-          </w:p>
-          <w:p>
-            <w:pPr>
-              <w:jc w:val="left"/>
-            </w:pPr>
-            <w:r>
-              <w:rPr>
-                <w:rFonts w:ascii="Segoe UI" w:hAnsi="Segoe UI"/>
-                <w:sz w:val="24"/>
-                <w:color w:val="000000"/>
-              </w:rPr>
-              <w:t xml:space="preserve">Registra </w:t>
-            </w:r>
-            <w:r>
-              <w:rPr>
-                <w:rFonts w:ascii="Segoe UI" w:hAnsi="Segoe UI"/>
-                <w:sz w:val="24"/>
-                <w:color w:val="000000"/>
-              </w:rPr>
-              <w:t xml:space="preserve">la specifica</w:t>
-            </w:r>
-          </w:p>
-        </w:tc>
-      </w:tr>
-    </w:tbl>
-    <w:p>
-      <w:pPr>
-        <w:jc w:val="left"/>
-      </w:pPr>
-    </w:p>
-    <w:p>
-      <w:pPr>
-        <w:jc w:val="both"/>
-      </w:pPr>
-    </w:p>
-    <w:p>
-      <w:pPr>
-        <w:jc w:val="both"/>
-      </w:pPr>
-      <w:r>
-        <w:rPr>
-          <w:rFonts w:ascii="Times New Roman" w:hAnsi="Times New Roman"/>
-          <w:sz w:val="36"/>
-          <w:b/>
-          <w:color w:val="1e6a39"/>
-        </w:rPr>
-        <w:t xml:space="preserve">Estensione </w:t>
-      </w:r>
-      <w:r>
-        <w:rPr>
-          <w:rFonts w:ascii="Times New Roman" w:hAnsi="Times New Roman"/>
-          <w:sz w:val="36"/>
-          <w:b/>
-          <w:color w:val="1e6a39"/>
-        </w:rPr>
-        <w:t xml:space="preserve">5g</w:t>
-      </w:r>
-    </w:p>
-    <w:tbl>
-      <w:tblPr>
-        <w:tblW w:w="9600" w:type="dxa"/>
-        <w:tblBorders>
-          <w:top w:val="single" w:sz="1" w:space="0" w:color="auto"/>
-          <w:left w:val="single" w:sz="1" w:space="0" w:color="auto"/>
-          <w:bottom w:val="single" w:sz="1" w:space="0" w:color="auto"/>
-          <w:right w:val="single" w:sz="1" w:space="0" w:color="auto"/>
-        </w:tblBorders>
-      </w:tblPr>
-      <w:tblGrid>
-        <w:gridCol w:w="3200"/>
-        <w:gridCol w:w="3200"/>
-        <w:gridCol w:w="3200"/>
-      </w:tblGrid>
-      <w:tr>
-        <w:tc>
-          <w:tcPr>
-            <w:tcW w:w="3200"/>
-            <w:tcBorders>
-              <w:top w:val="single" w:sz="1" w:space="0" w:color="000000"/>
-              <w:left w:val="single" w:sz="1" w:space="0" w:color="000000"/>
-              <w:right w:val="single" w:sz="1" w:space="0" w:color="000000"/>
-              <w:bottom w:val="single" w:sz="1" w:space="0" w:color="000000"/>
-            </w:tcBorders>
-            <w:shd w:val="clear" w:color="auto" w:fill="c5f5e7"/>
-          </w:tcPr>
-          <w:p>
-            <w:pPr>
-              <w:jc w:val="both"/>
-              <w:shd w:val="clear" w:color="auto" w:fill="c5f5e7"/>
-            </w:pPr>
-          </w:p>
-          <w:p>
-            <w:pPr>
-              <w:jc w:val="left"/>
-            </w:pPr>
-            <w:r>
-              <w:rPr>
-                <w:rFonts w:ascii="Bitter" w:hAnsi="Bitter"/>
-                <w:sz w:val="28"/>
-                <w:b/>
-                <w:color w:val="354d51"/>
-              </w:rPr>
-              <w:t xml:space="preserve"># </w:t>
-            </w:r>
-          </w:p>
-        </w:tc>
-        <w:tc>
-          <w:tcPr>
-            <w:tcW w:w="3200"/>
-            <w:tcBorders>
-              <w:top w:val="single" w:sz="1" w:space="0" w:color="000000"/>
-              <w:left w:val="single" w:sz="1" w:space="0" w:color="000000"/>
-              <w:right w:val="single" w:sz="1" w:space="0" w:color="000000"/>
-              <w:bottom w:val="single" w:sz="1" w:space="0" w:color="000000"/>
-            </w:tcBorders>
-            <w:shd w:val="clear" w:color="auto" w:fill="c5f5e7"/>
-          </w:tcPr>
-          <w:p>
-            <w:pPr>
-              <w:jc w:val="left"/>
-              <w:shd w:val="clear" w:color="auto" w:fill="c5f5e7"/>
-            </w:pPr>
-          </w:p>
-          <w:p>
-            <w:pPr>
-              <w:jc w:val="center"/>
-            </w:pPr>
-            <w:r>
-              <w:rPr>
-                <w:rFonts w:ascii="Bitter" w:hAnsi="Bitter"/>
-                <w:sz w:val="28"/>
-                <w:b/>
-                <w:color w:val="354d51"/>
-              </w:rPr>
-              <w:t xml:space="preserve">Attore</w:t>
-            </w:r>
-          </w:p>
-        </w:tc>
-        <w:tc>
-          <w:tcPr>
-            <w:tcW w:w="3200"/>
-            <w:tcBorders>
-              <w:top w:val="single" w:sz="1" w:space="0" w:color="000000"/>
-              <w:left w:val="single" w:sz="1" w:space="0" w:color="000000"/>
-              <w:right w:val="single" w:sz="1" w:space="0" w:color="000000"/>
-              <w:bottom w:val="single" w:sz="1" w:space="0" w:color="000000"/>
-            </w:tcBorders>
-            <w:shd w:val="clear" w:color="auto" w:fill="c5f5e7"/>
-          </w:tcPr>
-          <w:p>
-            <w:pPr>
-              <w:jc w:val="center"/>
-              <w:shd w:val="clear" w:color="auto" w:fill="c5f5e7"/>
-            </w:pPr>
-          </w:p>
-          <w:p>
-            <w:pPr>
-              <w:jc w:val="center"/>
-            </w:pPr>
-            <w:r>
-              <w:rPr>
-                <w:rFonts w:ascii="Bitter" w:hAnsi="Bitter"/>
-                <w:sz w:val="28"/>
-                <w:b/>
-                <w:color w:val="354d51"/>
-              </w:rPr>
-              <w:t xml:space="preserve">Sistema</w:t>
-            </w:r>
-          </w:p>
-        </w:tc>
-      </w:tr>
-      <w:tr>
-        <w:tc>
-          <w:tcPr>
-            <w:tcW w:w="3200"/>
-            <w:tcBorders>
-              <w:top w:val="single" w:sz="1" w:space="0" w:color="000000"/>
-              <w:left w:val="single" w:sz="1" w:space="0" w:color="000000"/>
-              <w:right w:val="single" w:sz="1" w:space="0" w:color="000000"/>
-              <w:bottom w:val="single" w:sz="1" w:space="0" w:color="000000"/>
-            </w:tcBorders>
-            <w:shd w:val="clear" w:color="auto" w:fill="auto"/>
-          </w:tcPr>
-          <w:p>
-            <w:pPr>
-              <w:jc w:val="center"/>
-            </w:pPr>
-          </w:p>
-          <w:p>
-            <w:pPr>
-              <w:jc w:val="left"/>
-            </w:pPr>
-            <w:r>
-              <w:rPr>
-                <w:rFonts w:ascii="Segoe UI" w:hAnsi="Segoe UI"/>
-                <w:sz w:val="24"/>
-                <w:b/>
-                <w:color w:val="0c3635"/>
-              </w:rPr>
-              <w:t xml:space="preserve">5g</w:t>
             </w:r>
             <w:r>
               <w:rPr>

</xml_diff>